<commit_message>
Changes just before presentation
</commit_message>
<xml_diff>
--- a/Talking points.docx
+++ b/Talking points.docx
@@ -330,10 +330,7 @@
         <w:t xml:space="preserve"> </w:t>
       </w:r>
       <w:r>
-        <w:t>It is reproducible</w:t>
-      </w:r>
-      <w:r>
-        <w:t xml:space="preserve"> </w:t>
+        <w:t xml:space="preserve">It is reproducible </w:t>
       </w:r>
     </w:p>
     <w:p>
@@ -398,10 +395,7 @@
         <w:spacing w:line="259" w:lineRule="auto"/>
       </w:pPr>
       <w:r>
-        <w:t xml:space="preserve">I am going to start with an example: a </w:t>
-      </w:r>
-      <w:r>
-        <w:t>randomized trial that was recently published in the New England Journal of Medicine.</w:t>
+        <w:t>I am going to start with an example: a randomized trial that was recently published in the New England Journal of Medicine.</w:t>
       </w:r>
     </w:p>
     <w:p>
@@ -1034,13 +1028,7 @@
         <w:t>vtree</w:t>
       </w:r>
       <w:r>
-        <w:t>’</w:t>
-      </w:r>
-      <w:r>
-        <w:t xml:space="preserve">s generality makes it good for </w:t>
-      </w:r>
-      <w:r>
-        <w:t>lots of other</w:t>
+        <w:t xml:space="preserve"> can also be used for</w:t>
       </w:r>
       <w:r>
         <w:t xml:space="preserve"> data exploration tasks</w:t>
@@ -1385,7 +1373,7 @@
       <w:pPr>
         <w:pStyle w:val="Heading1"/>
         <w:rPr>
-          <w:lang w:val="fr-CA"/>
+          <w:lang w:val="en-CA"/>
         </w:rPr>
       </w:pPr>
     </w:p>

</xml_diff>